<commit_message>
added new questions to sql, common, csharp added ORM and data structure
</commit_message>
<xml_diff>
--- a/Architecture/Architecture interview questions and answers.docx
+++ b/Architecture/Architecture interview questions and answers.docx
@@ -1445,6 +1445,159 @@
           <w:lang w:bidi="fa-IR"/>
         </w:rPr>
         <w:t xml:space="preserve"> تعریف و پیاده سازی کنند.</w:t>
+      </w:r>
+    </w:p>
+    <w:p>
+      <w:pPr>
+        <w:pStyle w:val="ListParagraph"/>
+        <w:numPr>
+          <w:ilvl w:val="0"/>
+          <w:numId w:val="1"/>
+        </w:numPr>
+        <w:bidi/>
+        <w:rPr>
+          <w:rFonts w:cs="B Nazanin"/>
+          <w:sz w:val="28"/>
+          <w:szCs w:val="28"/>
+          <w:lang w:bidi="fa-IR"/>
+        </w:rPr>
+      </w:pPr>
+      <w:r>
+        <w:rPr>
+          <w:rFonts w:cs="B Nazanin"/>
+          <w:sz w:val="28"/>
+          <w:szCs w:val="28"/>
+          <w:lang w:bidi="fa-IR"/>
+        </w:rPr>
+        <w:t>Bounded context</w:t>
+      </w:r>
+      <w:r>
+        <w:rPr>
+          <w:rFonts w:cs="B Nazanin" w:hint="cs"/>
+          <w:sz w:val="28"/>
+          <w:szCs w:val="28"/>
+          <w:rtl/>
+          <w:lang w:bidi="fa-IR"/>
+        </w:rPr>
+        <w:t xml:space="preserve"> در </w:t>
+      </w:r>
+      <w:r>
+        <w:rPr>
+          <w:rFonts w:cs="B Nazanin"/>
+          <w:sz w:val="28"/>
+          <w:szCs w:val="28"/>
+          <w:lang w:bidi="fa-IR"/>
+        </w:rPr>
+        <w:t>microservice</w:t>
+      </w:r>
+      <w:r>
+        <w:rPr>
+          <w:rFonts w:cs="B Nazanin" w:hint="cs"/>
+          <w:sz w:val="28"/>
+          <w:szCs w:val="28"/>
+          <w:rtl/>
+          <w:lang w:bidi="fa-IR"/>
+        </w:rPr>
+        <w:t xml:space="preserve"> چیست؟</w:t>
+      </w:r>
+    </w:p>
+    <w:p>
+      <w:pPr>
+        <w:pStyle w:val="ListParagraph"/>
+        <w:numPr>
+          <w:ilvl w:val="0"/>
+          <w:numId w:val="1"/>
+        </w:numPr>
+        <w:bidi/>
+        <w:rPr>
+          <w:rFonts w:cs="B Nazanin"/>
+          <w:sz w:val="28"/>
+          <w:szCs w:val="28"/>
+          <w:lang w:bidi="fa-IR"/>
+        </w:rPr>
+      </w:pPr>
+      <w:r>
+        <w:rPr>
+          <w:rFonts w:cs="B Nazanin" w:hint="cs"/>
+          <w:sz w:val="28"/>
+          <w:szCs w:val="28"/>
+          <w:rtl/>
+          <w:lang w:bidi="fa-IR"/>
+        </w:rPr>
+        <w:t xml:space="preserve">تفاوت معماری های </w:t>
+      </w:r>
+      <w:r>
+        <w:rPr>
+          <w:rFonts w:cs="B Nazanin"/>
+          <w:sz w:val="28"/>
+          <w:szCs w:val="28"/>
+          <w:lang w:bidi="fa-IR"/>
+        </w:rPr>
+        <w:t>N-tier, hexagonal, onion, clean</w:t>
+      </w:r>
+      <w:r>
+        <w:rPr>
+          <w:rFonts w:cs="B Nazanin" w:hint="cs"/>
+          <w:sz w:val="28"/>
+          <w:szCs w:val="28"/>
+          <w:rtl/>
+          <w:lang w:bidi="fa-IR"/>
+        </w:rPr>
+        <w:t xml:space="preserve"> چیست؟</w:t>
+      </w:r>
+    </w:p>
+    <w:p>
+      <w:pPr>
+        <w:pStyle w:val="ListParagraph"/>
+        <w:numPr>
+          <w:ilvl w:val="0"/>
+          <w:numId w:val="1"/>
+        </w:numPr>
+        <w:bidi/>
+        <w:rPr>
+          <w:rFonts w:cs="B Nazanin"/>
+          <w:sz w:val="28"/>
+          <w:szCs w:val="28"/>
+          <w:lang w:bidi="fa-IR"/>
+        </w:rPr>
+      </w:pPr>
+      <w:r>
+        <w:rPr>
+          <w:rFonts w:cs="B Nazanin"/>
+          <w:sz w:val="28"/>
+          <w:szCs w:val="28"/>
+          <w:lang w:bidi="fa-IR"/>
+        </w:rPr>
+        <w:t>Outbox pattern</w:t>
+      </w:r>
+      <w:r>
+        <w:rPr>
+          <w:rFonts w:cs="B Nazanin" w:hint="cs"/>
+          <w:sz w:val="28"/>
+          <w:szCs w:val="28"/>
+          <w:rtl/>
+          <w:lang w:bidi="fa-IR"/>
+        </w:rPr>
+        <w:t xml:space="preserve"> در </w:t>
+      </w:r>
+      <w:r>
+        <w:rPr>
+          <w:rFonts w:cs="B Nazanin"/>
+          <w:sz w:val="28"/>
+          <w:szCs w:val="28"/>
+          <w:lang w:bidi="fa-IR"/>
+        </w:rPr>
+        <w:t>microservice</w:t>
+      </w:r>
+      <w:r>
+        <w:rPr>
+          <w:rFonts w:cs="B Nazanin" w:hint="cs"/>
+          <w:sz w:val="28"/>
+          <w:szCs w:val="28"/>
+          <w:rtl/>
+          <w:lang w:bidi="fa-IR"/>
+        </w:rPr>
+        <w:t xml:space="preserve"> چیست؟</w:t>
       </w:r>
     </w:p>
     <w:p>

</xml_diff>